<commit_message>
Added se2 lectures of week 2
Added se2 lectures of week 2
</commit_message>
<xml_diff>
--- a/se2/Zusammenfassung_SE2.docx
+++ b/se2/Zusammenfassung_SE2.docx
@@ -185,13 +185,7 @@
         <w:rPr>
           <w:lang w:val="en-GB"/>
         </w:rPr>
-        <w:t>P</w:t>
-      </w:r>
-      <w:r>
-        <w:rPr>
-          <w:lang w:val="en-GB"/>
-        </w:rPr>
-        <w:t>ragmatic Software Engineering Practices</w:t>
+        <w:t>Pragmatic Software Engineering Practices</w:t>
       </w:r>
     </w:p>
     <w:p>
@@ -570,21 +564,12 @@
         <w:tabs>
           <w:tab w:val="left" w:pos="3505"/>
         </w:tabs>
-        <w:rPr>
-          <w:lang w:val="en-GB"/>
-        </w:rPr>
-      </w:pPr>
-      <w:r>
-        <w:rPr>
-          <w:lang w:val="en-GB"/>
-        </w:rPr>
+      </w:pPr>
+      <w:r>
         <w:lastRenderedPageBreak/>
         <w:t>Projektplanung</w:t>
       </w:r>
       <w:r>
-        <w:rPr>
-          <w:lang w:val="en-GB"/>
-        </w:rPr>
         <w:tab/>
       </w:r>
     </w:p>
@@ -672,13 +657,7 @@
     </w:p>
     <w:p>
       <w:r>
-        <w:t>Ganz klar: mit dem Wasserfall-Mod</w:t>
-      </w:r>
-      <w:r>
-        <w:t xml:space="preserve">ell (auch V-Modell) gewinnt man </w:t>
-      </w:r>
-      <w:r>
-        <w:t>keinen Blumentopf, da sind sich praktisch alle einig. Heute gilt:</w:t>
+        <w:t>Ganz klar: mit dem Wasserfall-Modell (auch V-Modell) gewinnt man keinen Blumentopf, da sind sich praktisch alle einig. Heute gilt:</w:t>
       </w:r>
     </w:p>
     <w:p>
@@ -1033,13 +1012,7 @@
         </w:numPr>
       </w:pPr>
       <w:r>
-        <w:t>User Interface Design: Entwürfe gemacht, dem Kunden gezeigt; wenn</w:t>
-      </w:r>
-      <w:r>
-        <w:t xml:space="preserve"> </w:t>
-      </w:r>
-      <w:r>
-        <w:t>möglich Clickable Prototypes plus Grafik-Entwürfe (Farben, Schriften)</w:t>
+        <w:t>User Interface Design: Entwürfe gemacht, dem Kunden gezeigt; wenn möglich Clickable Prototypes plus Grafik-Entwürfe (Farben, Schriften)</w:t>
       </w:r>
     </w:p>
     <w:p>
@@ -1051,13 +1024,7 @@
         </w:numPr>
       </w:pPr>
       <w:r>
-        <w:t>Software Architecture: Entwurf steht, Subsysteme und Interfaces</w:t>
-      </w:r>
-      <w:r>
-        <w:t xml:space="preserve"> </w:t>
-      </w:r>
-      <w:r>
-        <w:t>definiert, Prototypen gemacht (Durchstich durch alle Schichten).</w:t>
+        <w:t>Software Architecture: Entwurf steht, Subsysteme und Interfaces definiert, Prototypen gemacht (Durchstich durch alle Schichten).</w:t>
       </w:r>
     </w:p>
     <w:p>
@@ -1069,16 +1036,7 @@
         </w:numPr>
       </w:pPr>
       <w:r>
-        <w:t>Entwicklungs-Werkzeuge und Methoden: definiert und komplett</w:t>
-      </w:r>
-      <w:r>
-        <w:t xml:space="preserve"> </w:t>
-      </w:r>
-      <w:r>
-        <w:t>aufgesetzt (IDE, version control system/server, build server, unit</w:t>
-      </w:r>
-      <w:r>
-        <w:t xml:space="preserve"> </w:t>
+        <w:t xml:space="preserve">Entwicklungs-Werkzeuge und Methoden: definiert und komplett aufgesetzt (IDE, version control system/server, build server, unit </w:t>
       </w:r>
       <w:r>
         <w:t>testing, static code analysis tools inkl. Konfig., DEV-TEST-PROD Server,</w:t>
@@ -1180,38 +1138,12 @@
       </w:r>
       <w:r>
         <w:br/>
-      </w:r>
-      <w:r>
-        <w:t>Die Iterationsplanung, d.h. die Beschreib</w:t>
-      </w:r>
-      <w:r>
-        <w:t xml:space="preserve">ung der Meilensteine "was läuft </w:t>
-      </w:r>
-      <w:r>
-        <w:t>wann, bzw. was können wir wann zeigen</w:t>
-      </w:r>
-      <w:r>
-        <w:t xml:space="preserve">", darf ruhig in einem Dokument </w:t>
-      </w:r>
-      <w:r>
-        <w:t>erfolgen.</w:t>
-      </w:r>
-    </w:p>
-    <w:p>
-      <w:r>
-        <w:t>Sobald Sie die Meilensteine gesetzt h</w:t>
-      </w:r>
-      <w:r>
-        <w:t xml:space="preserve">aben, können Sie diese in Ihrem </w:t>
-      </w:r>
-      <w:r>
-        <w:t>Arbeitspaket-Verwaltungssystem (</w:t>
-      </w:r>
-      <w:r>
-        <w:t xml:space="preserve">Redmine) als Software-Versionen </w:t>
-      </w:r>
-      <w:r>
-        <w:t>definieren.</w:t>
+        <w:t>Die Iterationsplanung, d.h. die Beschreibung der Meilensteine "was läuft wann, bzw. was können wir wann zeigen", darf ruhig in einem Dokument erfolgen.</w:t>
+      </w:r>
+    </w:p>
+    <w:p>
+      <w:r>
+        <w:t>Sobald Sie die Meilensteine gesetzt haben, können Sie diese in Ihrem Arbeitspaket-Verwaltungssystem (Redmine) als Software-Versionen definieren.</w:t>
       </w:r>
     </w:p>
     <w:p/>
@@ -1393,13 +1325,7 @@
     </w:p>
     <w:p>
       <w:r>
-        <w:t>P.S.: Die Reviews finden i.d.R. nach Ihr</w:t>
-      </w:r>
-      <w:r>
-        <w:t xml:space="preserve">en entsprechenden Meilensteinen </w:t>
-      </w:r>
-      <w:r>
-        <w:t>statt.</w:t>
+        <w:t>P.S.: Die Reviews finden i.d.R. nach Ihren entsprechenden Meilensteinen statt.</w:t>
       </w:r>
     </w:p>
     <w:p/>
@@ -1413,13 +1339,7 @@
         <w:rPr>
           <w:b/>
         </w:rPr>
-        <w:t>Redmine-</w:t>
-      </w:r>
-      <w:r>
-        <w:rPr>
-          <w:b/>
-        </w:rPr>
-        <w:t>Versionen</w:t>
+        <w:t>Redmine-Versionen</w:t>
       </w:r>
     </w:p>
     <w:p>
@@ -1645,9 +1565,6 @@
     <w:p>
       <w:pPr>
         <w:ind w:left="5664"/>
-        <w:rPr>
-          <w:lang w:val="en-GB"/>
-        </w:rPr>
       </w:pPr>
       <w:r>
         <w:rPr>
@@ -1714,19 +1631,10 @@
         <w:t>Insgesamt 15 Use Case. 4 wichtige, komplexe Use Cases.</w:t>
       </w:r>
       <w:r>
-        <w:rPr>
-          <w:lang w:val="en-GB"/>
-        </w:rPr>
         <w:t xml:space="preserve"> 5 mittel-komplexe Use Cases und 6 CRUD.</w:t>
       </w:r>
     </w:p>
-    <w:p>
-      <w:pPr>
-        <w:rPr>
-          <w:lang w:val="en-GB"/>
-        </w:rPr>
-      </w:pPr>
-    </w:p>
+    <w:p/>
     <w:p>
       <w:pPr>
         <w:pStyle w:val="berschrift3"/>
@@ -1738,25 +1646,7 @@
     </w:p>
     <w:p>
       <w:r>
-        <w:t>Use Cases beschreiben nur die Fu</w:t>
-      </w:r>
-      <w:r>
-        <w:t xml:space="preserve">nktionalität. Nicht-funktionale </w:t>
-      </w:r>
-      <w:r>
-        <w:t>Anforderungen ergän</w:t>
-      </w:r>
-      <w:r>
-        <w:t xml:space="preserve">zen Use Cases und Domainmodell. </w:t>
-      </w:r>
-      <w:r>
-        <w:t>Typische Beispiele für nicht-funktionale</w:t>
-      </w:r>
-      <w:r>
-        <w:t xml:space="preserve"> Anforderungen sind Mengen- und </w:t>
-      </w:r>
-      <w:r>
-        <w:t>Qualitätsanforderungen:</w:t>
+        <w:t>Use Cases beschreiben nur die Funktionalität. Nicht-funktionale Anforderungen ergänzen Use Cases und Domainmodell. Typische Beispiele für nicht-funktionale Anforderungen sind Mengen- und Qualitätsanforderungen:</w:t>
       </w:r>
     </w:p>
     <w:p>
@@ -1947,90 +1837,31 @@
       </w:r>
       <w:r>
         <w:br/>
-      </w:r>
-      <w:r>
         <w:t>Wenn man Arbeit auf verschiedene Teammitglieder verteilen will</w:t>
       </w:r>
     </w:p>
     <w:p>
       <w:r>
         <w:lastRenderedPageBreak/>
-        <w:t>(insbesonders wenn das Team noch geografisch verteilt ist), dann</w:t>
-      </w:r>
-      <w:r>
-        <w:t xml:space="preserve"> </w:t>
+        <w:t xml:space="preserve">(insbesonders wenn das Team noch geografisch verteilt ist), dann </w:t>
       </w:r>
       <w:r>
         <w:rPr>
           <w:color w:val="5B9BD5" w:themeColor="accent1"/>
         </w:rPr>
-        <w:t>muss man wissen, was der Ku</w:t>
+        <w:t>muss man wissen, was der Kunde will/braucht</w:t>
+      </w:r>
+      <w:r>
+        <w:t xml:space="preserve">, bevor man die Arbeitsaufteilung machen kann. Wenn man Arbeit auf verschiedene Teammitglieder verteilen will (insbesonders wenn das Team noch geografisch verteilt ist), dann </w:t>
       </w:r>
       <w:r>
         <w:rPr>
           <w:color w:val="5B9BD5" w:themeColor="accent1"/>
         </w:rPr>
-        <w:t>nde will/braucht</w:t>
-      </w:r>
-      <w:r>
-        <w:t xml:space="preserve">, bevor man die </w:t>
-      </w:r>
-      <w:r>
-        <w:t>Arbeitsaufteilung machen kann.</w:t>
-      </w:r>
-      <w:r>
-        <w:t xml:space="preserve"> </w:t>
-      </w:r>
-      <w:r>
-        <w:t>Wenn man Arbeit auf verschieden</w:t>
-      </w:r>
-      <w:r>
-        <w:t xml:space="preserve">e Teammitglieder verteilen will </w:t>
-      </w:r>
-      <w:r>
-        <w:t xml:space="preserve">(insbesonders wenn das Team noch </w:t>
-      </w:r>
-      <w:r>
-        <w:t xml:space="preserve">geografisch verteilt ist), dann </w:t>
-      </w:r>
-      <w:r>
-        <w:rPr>
-          <w:color w:val="5B9BD5" w:themeColor="accent1"/>
-        </w:rPr>
-        <w:t>muss die Architektur allen Betei</w:t>
-      </w:r>
-      <w:r>
-        <w:rPr>
-          <w:color w:val="5B9BD5" w:themeColor="accent1"/>
-        </w:rPr>
-        <w:t>ligten klar sein, bevor</w:t>
-      </w:r>
-      <w:r>
-        <w:t xml:space="preserve"> man die </w:t>
-      </w:r>
-      <w:r>
-        <w:t>Arbeitsaufteilung machen kann.</w:t>
-      </w:r>
-      <w:r>
-        <w:t xml:space="preserve"> </w:t>
-      </w:r>
-      <w:r>
-        <w:t>Das heisst, dass man bi</w:t>
-      </w:r>
-      <w:r>
-        <w:t xml:space="preserve">s Ende Elaboration eng zusammen </w:t>
-      </w:r>
-      <w:r>
-        <w:t xml:space="preserve">arbeitet (kleines Team an einem Ort) und dass die Arbeitsaufteilung erst nach Ende </w:t>
-      </w:r>
-      <w:r>
-        <w:t xml:space="preserve">Elaboration klappt: erst danach </w:t>
-      </w:r>
-      <w:r>
-        <w:t>kann man verteilt loslege</w:t>
-      </w:r>
-      <w:r>
-        <w:t>n.</w:t>
+        <w:t>muss die Architektur allen Beteiligten klar sein, bevor</w:t>
+      </w:r>
+      <w:r>
+        <w:t xml:space="preserve"> man die Arbeitsaufteilung machen kann. Das heisst, dass man bis Ende Elaboration eng zusammen arbeitet (kleines Team an einem Ort) und dass die Arbeitsaufteilung erst nach Ende Elaboration klappt: erst danach kann man verteilt loslegen.</w:t>
       </w:r>
     </w:p>
     <w:p>
@@ -2042,39 +1873,7 @@
       </w:r>
       <w:r>
         <w:br/>
-      </w:r>
-      <w:r>
-        <w:t>Genug Arbeitspakete, damit al</w:t>
-      </w:r>
-      <w:r>
-        <w:t xml:space="preserve">le im Team während der nächsten </w:t>
-      </w:r>
-      <w:r>
-        <w:t>Iteration beschäftigt sind</w:t>
-      </w:r>
-      <w:r>
-        <w:t xml:space="preserve">. </w:t>
-      </w:r>
-      <w:r>
-        <w:t>Genau soviele Arbeitspakete wie die</w:t>
-      </w:r>
-      <w:r>
-        <w:t xml:space="preserve"> Schätzungen zulassen, dass sie </w:t>
-      </w:r>
-      <w:r>
-        <w:t>auch innerhalb der Iteration fertig werden.</w:t>
-      </w:r>
-      <w:r>
-        <w:t xml:space="preserve"> I</w:t>
-      </w:r>
-      <w:r>
-        <w:t>nnerhalb des Teams werden die Ar</w:t>
-      </w:r>
-      <w:r>
-        <w:t xml:space="preserve">beitspakete eigenverantwortlich </w:t>
-      </w:r>
-      <w:r>
-        <w:t>zugeordnet, evtl. auch dynamisch verteilt.</w:t>
+        <w:t>Genug Arbeitspakete, damit alle im Team während der nächsten Iteration beschäftigt sind. Genau soviele Arbeitspakete wie die Schätzungen zulassen, dass sie auch innerhalb der Iteration fertig werden. Innerhalb des Teams werden die Arbeitspakete eigenverantwortlich zugeordnet, evtl. auch dynamisch verteilt.</w:t>
       </w:r>
     </w:p>
     <w:p>
@@ -2098,78 +1897,13 @@
       </w:r>
       <w:r>
         <w:br/>
-      </w:r>
-      <w:r>
-        <w:t>Nicht nur generische Arbe</w:t>
-      </w:r>
-      <w:r>
-        <w:t xml:space="preserve">itspakete aufführen. Generische </w:t>
-      </w:r>
-      <w:r>
-        <w:t>Arbeitspakete sind solche, welche i</w:t>
-      </w:r>
-      <w:r>
-        <w:t xml:space="preserve">n jedem Projekt vorkommen, z.B. </w:t>
+        <w:t xml:space="preserve">Nicht nur generische Arbeitspakete aufführen. Generische Arbeitspakete sind solche, welche in jedem Projekt vorkommen, z.B. </w:t>
       </w:r>
       <w:r>
         <w:t xml:space="preserve">'Domainmodell </w:t>
       </w:r>
       <w:r>
-        <w:t xml:space="preserve">machen', 'Use Cases schreiben'. </w:t>
-      </w:r>
-      <w:r>
-        <w:t>Nicht-generische sind z.B. 'F</w:t>
-      </w:r>
-      <w:r>
-        <w:t xml:space="preserve">unktionalität für Speichern des </w:t>
-      </w:r>
-      <w:r>
-        <w:t>Warenkorbs definieren', oder 'Entwurf Level-Editor'.</w:t>
-      </w:r>
-      <w:r>
-        <w:t xml:space="preserve"> </w:t>
-      </w:r>
-      <w:r>
-        <w:t>Auch Arbeitspakete für unproduktive Täti</w:t>
-      </w:r>
-      <w:r>
-        <w:t xml:space="preserve">gkeiten erstellen, wie z.B. für </w:t>
-      </w:r>
-      <w:r>
-        <w:t>Besprechungen, Einrichten des S</w:t>
-      </w:r>
-      <w:r>
-        <w:t xml:space="preserve">ervers, Schreiben des Testplans </w:t>
-      </w:r>
-      <w:r>
-        <w:t>(werden manchmal separat als ‚Cho</w:t>
-      </w:r>
-      <w:r>
-        <w:t xml:space="preserve">re‘ geführt, nebst ‚Ticket‘ und </w:t>
-      </w:r>
-      <w:r>
-        <w:t>‚Bug‘)</w:t>
-      </w:r>
-      <w:r>
-        <w:t>. F</w:t>
-      </w:r>
-      <w:r>
-        <w:t>ormulieren Sie ihre Arbeit</w:t>
-      </w:r>
-      <w:r>
-        <w:t xml:space="preserve">spakete (wie generell auch alle </w:t>
-      </w:r>
-      <w:r>
-        <w:t>Anforderungen) 'abhakbar', d.h. tabella</w:t>
-      </w:r>
-      <w:r>
-        <w:t xml:space="preserve">risch und so, dass sie abgehakt </w:t>
-      </w:r>
-      <w:r>
-        <w:t>werden können =&gt; klein genug und gute Akzeptanzkriterien</w:t>
-      </w:r>
-      <w:r>
-        <w:t>. Und nicht vergessen, Arbeitspakete schreiben kostet auch Zeit.</w:t>
+        <w:t>machen', 'Use Cases schreiben'. Nicht-generische sind z.B. 'Funktionalität für Speichern des Warenkorbs definieren', oder 'Entwurf Level-Editor'. Auch Arbeitspakete für unproduktive Tätigkeiten erstellen, wie z.B. für Besprechungen, Einrichten des Servers, Schreiben des Testplans (werden manchmal separat als ‚Chore‘ geführt, nebst ‚Ticket‘ und ‚Bug‘). Formulieren Sie ihre Arbeitspakete (wie generell auch alle Anforderungen) 'abhakbar', d.h. tabellarisch und so, dass sie abgehakt werden können =&gt; klein genug und gute Akzeptanzkriterien. Und nicht vergessen, Arbeitspakete schreiben kostet auch Zeit.</w:t>
       </w:r>
     </w:p>
     <w:p>
@@ -2307,30 +2041,7 @@
       </w:r>
       <w:r>
         <w:br/>
-      </w:r>
-      <w:r>
-        <w:t>Diese Frage ist zweitrangig. Hauptsach</w:t>
-      </w:r>
-      <w:r>
-        <w:t xml:space="preserve">e wir haben alles dokumentiert, </w:t>
-      </w:r>
-      <w:r>
-        <w:t>was es wert ist, festgehalten zu we</w:t>
-      </w:r>
-      <w:r>
-        <w:t xml:space="preserve">rden. </w:t>
-      </w:r>
-      <w:r>
-        <w:t>Wichtig ist m.E. nur die Zuordnung z</w:t>
-      </w:r>
-      <w:r>
-        <w:t xml:space="preserve">u einem der vier Quadranten der </w:t>
-      </w:r>
-      <w:r>
-        <w:t>Dokumentation.</w:t>
-      </w:r>
-      <w:r>
-        <w:t xml:space="preserve"> Tatsächlich sind es aber 5 Dokumenten-«Kübel».</w:t>
+        <w:t>Diese Frage ist zweitrangig. Hauptsache wir haben alles dokumentiert, was es wert ist, festgehalten zu werden. Wichtig ist m.E. nur die Zuordnung zu einem der vier Quadranten der Dokumentation. Tatsächlich sind es aber 5 Dokumenten-«Kübel».</w:t>
       </w:r>
       <w:r>
         <w:br/>
@@ -2461,16 +2172,7 @@
     </w:p>
     <w:p>
       <w:r>
-        <w:t>Sie schauen, dass von all Ihrem Co</w:t>
-      </w:r>
-      <w:r>
-        <w:t xml:space="preserve">de und Ihren Dokumenten laufend </w:t>
-      </w:r>
-      <w:r>
-        <w:t>Backup gemacht wird (git/SVN Backup), damit nichts verloren geht. Klar.</w:t>
-      </w:r>
-      <w:r>
-        <w:t xml:space="preserve"> Zusätzlich solle aber bei jedem Meilenstein die Doku eingefroren und gespeichert werden. Das heisst: </w:t>
+        <w:t xml:space="preserve">Sie schauen, dass von all Ihrem Code und Ihren Dokumenten laufend Backup gemacht wird (git/SVN Backup), damit nichts verloren geht. Klar. Zusätzlich solle aber bei jedem Meilenstein die Doku eingefroren und gespeichert werden. Das heisst: </w:t>
       </w:r>
     </w:p>
     <w:p>
@@ -2523,59 +2225,17 @@
         <w:br/>
       </w:r>
       <w:r>
-        <w:t>Speichern Sie die Projektdokumentation wie oben besch</w:t>
-      </w:r>
-      <w:r>
-        <w:t xml:space="preserve">rieben, denn Sie </w:t>
-      </w:r>
-      <w:r>
-        <w:t xml:space="preserve">wissen nicht, was Sie in Zukunft </w:t>
-      </w:r>
-      <w:r>
-        <w:t xml:space="preserve">aus den alten Projektdaten (zum </w:t>
-      </w:r>
-      <w:r>
-        <w:t>Vergleich, zum Abschätzen) herausholen wollen.</w:t>
-      </w:r>
-    </w:p>
-    <w:p>
-      <w:r>
-        <w:t xml:space="preserve">Deshalb: speichern Sie alles mögliche </w:t>
-      </w:r>
-      <w:r>
-        <w:t xml:space="preserve">über das Projekt in einem lange </w:t>
-      </w:r>
-      <w:r>
-        <w:t>haltbaren und portablen Format (TXT, CS</w:t>
-      </w:r>
-      <w:r>
-        <w:t xml:space="preserve">V, PDF), damit Sie später alles </w:t>
-      </w:r>
-      <w:r>
-        <w:t>noch lesen, nachvollziehen und nachberechnen können.</w:t>
-      </w:r>
-    </w:p>
-    <w:p>
-      <w:r>
-        <w:t>Beispielsweise: „Wieviele S</w:t>
-      </w:r>
-      <w:r>
-        <w:t xml:space="preserve">tunden haben wir damals für die </w:t>
-      </w:r>
-      <w:r>
-        <w:t>Vorbereitung und Durchführung der Usab</w:t>
-      </w:r>
-      <w:r>
-        <w:t xml:space="preserve">ility Tests gebraucht? Wieviele </w:t>
-      </w:r>
-      <w:r>
-        <w:t>Probanden waren dabei? Was für Szena</w:t>
-      </w:r>
-      <w:r>
-        <w:t xml:space="preserve">rien haben wir benutzt? Was ist </w:t>
-      </w:r>
-      <w:r>
-        <w:t>dabei herausgekommen?“</w:t>
+        <w:t>Speichern Sie die Projektdokumentation wie oben beschrieben, denn Sie wissen nicht, was Sie in Zukunft aus den alten Projektdaten (zum Vergleich, zum Abschätzen) herausholen wollen.</w:t>
+      </w:r>
+    </w:p>
+    <w:p>
+      <w:r>
+        <w:t>Deshalb: speichern Sie alles mögliche über das Projekt in einem lange haltbaren und portablen Format (TXT, CSV, PDF), damit Sie später alles noch lesen, nachvollziehen und nachberechnen können.</w:t>
+      </w:r>
+    </w:p>
+    <w:p>
+      <w:r>
+        <w:t>Beispielsweise: „Wieviele Stunden haben wir damals für die Vorbereitung und Durchführung der Usability Tests gebraucht? Wieviele Probanden waren dabei? Was für Szenarien haben wir benutzt? Was ist dabei herausgekommen?“</w:t>
       </w:r>
     </w:p>
     <w:p>
@@ -2634,15 +2294,1407 @@
       </w:pPr>
       <w:r>
         <w:lastRenderedPageBreak/>
-        <w:t>Vorlesung Woche 2</w:t>
+        <w:t>Projektautomatation</w:t>
+      </w:r>
+    </w:p>
+    <w:p>
+      <w:pPr>
+        <w:pStyle w:val="berschrift2"/>
+      </w:pPr>
+      <w:r>
+        <w:t>Wie entwickeln wir Software?</w:t>
+      </w:r>
+    </w:p>
+    <w:p>
+      <w:r>
+        <w:t>Ein Entwickler führt immer wieder folgende Aktivitäten aus: Kompilieren, Unit Testing, Paketieren, Integrationstests und «Deployen/Veröffentlichen». Die Aktivitäten werden pro meist in sehr kleinen Abständen wiederholend ausgeführt. Dabei drehen wir als Entwickler fast durch, da wir so vieles machen müssen. Ein schlauer Mensch hat einmal gesagt: «Automatisiere alles, was du mehr als einmal brauchst».</w:t>
+      </w:r>
+    </w:p>
+    <w:p>
+      <w:pPr>
+        <w:pStyle w:val="berschrift3"/>
+      </w:pPr>
+      <w:r>
+        <w:t>Idee 1 – Build Skript</w:t>
+      </w:r>
+    </w:p>
+    <w:p>
+      <w:r>
+        <w:t>Die erste Idee. Ein einfaches Skript, welches diese Schritte ausführt. Von den Kompilierung über das Testing bis hin zur Paketierung.</w:t>
+      </w:r>
+    </w:p>
+    <w:p>
+      <w:r>
+        <w:rPr>
+          <w:b/>
+        </w:rPr>
+        <w:t>Workflow</w:t>
+      </w:r>
+      <w:r>
+        <w:br/>
+      </w:r>
+      <w:r>
+        <w:rPr>
+          <w:noProof/>
+          <w:lang w:eastAsia="de-CH"/>
+        </w:rPr>
+        <w:drawing>
+          <wp:inline distT="0" distB="0" distL="0" distR="0" wp14:anchorId="064E73DC" wp14:editId="20EBF9E4">
+            <wp:extent cx="2867025" cy="730316"/>
+            <wp:effectExtent l="0" t="0" r="0" b="0"/>
+            <wp:docPr id="7" name="Grafik 7"/>
+            <wp:cNvGraphicFramePr>
+              <a:graphicFrameLocks xmlns:a="http://schemas.openxmlformats.org/drawingml/2006/main" noChangeAspect="1"/>
+            </wp:cNvGraphicFramePr>
+            <a:graphic xmlns:a="http://schemas.openxmlformats.org/drawingml/2006/main">
+              <a:graphicData uri="http://schemas.openxmlformats.org/drawingml/2006/picture">
+                <pic:pic xmlns:pic="http://schemas.openxmlformats.org/drawingml/2006/picture">
+                  <pic:nvPicPr>
+                    <pic:cNvPr id="1" name=""/>
+                    <pic:cNvPicPr/>
+                  </pic:nvPicPr>
+                  <pic:blipFill>
+                    <a:blip r:embed="rId21"/>
+                    <a:stretch>
+                      <a:fillRect/>
+                    </a:stretch>
+                  </pic:blipFill>
+                  <pic:spPr>
+                    <a:xfrm>
+                      <a:off x="0" y="0"/>
+                      <a:ext cx="2888065" cy="735675"/>
+                    </a:xfrm>
+                    <a:prstGeom prst="rect">
+                      <a:avLst/>
+                    </a:prstGeom>
+                  </pic:spPr>
+                </pic:pic>
+              </a:graphicData>
+            </a:graphic>
+          </wp:inline>
+        </w:drawing>
+      </w:r>
+    </w:p>
+    <w:p>
+      <w:r>
+        <w:rPr>
+          <w:b/>
+        </w:rPr>
+        <w:t>Vorteile</w:t>
+      </w:r>
+      <w:r>
+        <w:br/>
+        <w:t>Die ganze Sache ist nun automatisiert in einem nicht interaktiven Prozess. Das Skript kann mehrere Male ausgeführt werden, es ist also repetierbar. Zudem ist es unabhängig von der IDE. Nicht zuletzt können zeitintensive Tasks terminiert werden.</w:t>
+      </w:r>
+    </w:p>
+    <w:p>
+      <w:r>
+        <w:rPr>
+          <w:b/>
+        </w:rPr>
+        <w:t>Nachteile</w:t>
+      </w:r>
+      <w:r>
+        <w:br/>
+        <w:t>Der Prozess ist zwar automatisiert, aber eben nicht interaktiv. Die Wartung und Erweiterung ist aufwändig und zudem sind die Skripts platformabhängig (Powershell, Bat, SH).</w:t>
+      </w:r>
+    </w:p>
+    <w:p>
+      <w:pPr>
+        <w:pStyle w:val="berschrift3"/>
+      </w:pPr>
+      <w:r>
+        <w:t>Was wir möchten (Wunschliste)?</w:t>
+      </w:r>
+    </w:p>
+    <w:p>
+      <w:pPr>
+        <w:pStyle w:val="Listenabsatz"/>
+        <w:numPr>
+          <w:ilvl w:val="0"/>
+          <w:numId w:val="2"/>
+        </w:numPr>
+      </w:pPr>
+      <w:r>
+        <w:t>Single Command Build (CRISP)</w:t>
+      </w:r>
+    </w:p>
+    <w:p>
+      <w:pPr>
+        <w:pStyle w:val="Listenabsatz"/>
+        <w:numPr>
+          <w:ilvl w:val="1"/>
+          <w:numId w:val="2"/>
+        </w:numPr>
+      </w:pPr>
+      <w:r>
+        <w:t>Complete – Jeden Build von neu aufbauen</w:t>
+      </w:r>
+    </w:p>
+    <w:p>
+      <w:pPr>
+        <w:pStyle w:val="Listenabsatz"/>
+        <w:numPr>
+          <w:ilvl w:val="1"/>
+          <w:numId w:val="2"/>
+        </w:numPr>
+      </w:pPr>
+      <w:r>
+        <w:t>Repeatable – Immer wieder anstossen, auch älteren Code wieder auschecken und builden können</w:t>
+      </w:r>
+    </w:p>
+    <w:p>
+      <w:pPr>
+        <w:pStyle w:val="Listenabsatz"/>
+        <w:numPr>
+          <w:ilvl w:val="1"/>
+          <w:numId w:val="2"/>
+        </w:numPr>
+      </w:pPr>
+      <w:r>
+        <w:t>Imformative – Testresultate von Unit- und Integrationstests</w:t>
+      </w:r>
+    </w:p>
+    <w:p>
+      <w:pPr>
+        <w:pStyle w:val="Listenabsatz"/>
+        <w:numPr>
+          <w:ilvl w:val="1"/>
+          <w:numId w:val="2"/>
+        </w:numPr>
+      </w:pPr>
+      <w:r>
+        <w:t>Schedulable – Zeitlich terminierbar</w:t>
+      </w:r>
+    </w:p>
+    <w:p>
+      <w:pPr>
+        <w:pStyle w:val="Listenabsatz"/>
+        <w:numPr>
+          <w:ilvl w:val="1"/>
+          <w:numId w:val="2"/>
+        </w:numPr>
+      </w:pPr>
+      <w:r>
+        <w:t>Portable – An verschiedenen Orten ausführen können</w:t>
+      </w:r>
+    </w:p>
+    <w:p>
+      <w:pPr>
+        <w:pStyle w:val="Listenabsatz"/>
+        <w:numPr>
+          <w:ilvl w:val="0"/>
+          <w:numId w:val="2"/>
+        </w:numPr>
+      </w:pPr>
+      <w:r>
+        <w:t>Flexibel</w:t>
+      </w:r>
+    </w:p>
+    <w:p>
+      <w:pPr>
+        <w:pStyle w:val="Listenabsatz"/>
+        <w:numPr>
+          <w:ilvl w:val="0"/>
+          <w:numId w:val="2"/>
+        </w:numPr>
+      </w:pPr>
+      <w:r>
+        <w:t>Leistung – der Build sollte nicht allzu lange dauern</w:t>
+      </w:r>
+    </w:p>
+    <w:p>
+      <w:pPr>
+        <w:pStyle w:val="Listenabsatz"/>
+        <w:numPr>
+          <w:ilvl w:val="0"/>
+          <w:numId w:val="2"/>
+        </w:numPr>
+      </w:pPr>
+      <w:r>
+        <w:t xml:space="preserve">Erweiterbarkeit </w:t>
+      </w:r>
+    </w:p>
+    <w:p>
+      <w:r>
+        <w:t>Die Lösung für die Wunschliste ist ein Build Tool, ein spezialisiertes System welches den ganzen Build Prozess verwaltet. Das Core Konzept schaut wie folgt aus.</w:t>
+      </w:r>
+    </w:p>
+    <w:p>
+      <w:r>
+        <w:rPr>
+          <w:noProof/>
+          <w:lang w:eastAsia="de-CH"/>
+        </w:rPr>
+        <w:drawing>
+          <wp:anchor distT="0" distB="0" distL="114300" distR="114300" simplePos="0" relativeHeight="251667456" behindDoc="0" locked="0" layoutInCell="1" allowOverlap="1" wp14:anchorId="0800DA4D" wp14:editId="3423A903">
+            <wp:simplePos x="0" y="0"/>
+            <wp:positionH relativeFrom="column">
+              <wp:posOffset>0</wp:posOffset>
+            </wp:positionH>
+            <wp:positionV relativeFrom="paragraph">
+              <wp:posOffset>1270</wp:posOffset>
+            </wp:positionV>
+            <wp:extent cx="3228975" cy="1461461"/>
+            <wp:effectExtent l="0" t="0" r="0" b="5715"/>
+            <wp:wrapSquare wrapText="bothSides"/>
+            <wp:docPr id="16" name="Grafik 16"/>
+            <wp:cNvGraphicFramePr>
+              <a:graphicFrameLocks xmlns:a="http://schemas.openxmlformats.org/drawingml/2006/main" noChangeAspect="1"/>
+            </wp:cNvGraphicFramePr>
+            <a:graphic xmlns:a="http://schemas.openxmlformats.org/drawingml/2006/main">
+              <a:graphicData uri="http://schemas.openxmlformats.org/drawingml/2006/picture">
+                <pic:pic xmlns:pic="http://schemas.openxmlformats.org/drawingml/2006/picture">
+                  <pic:nvPicPr>
+                    <pic:cNvPr id="1" name=""/>
+                    <pic:cNvPicPr/>
+                  </pic:nvPicPr>
+                  <pic:blipFill>
+                    <a:blip r:embed="rId22">
+                      <a:extLst>
+                        <a:ext uri="{28A0092B-C50C-407E-A947-70E740481C1C}">
+                          <a14:useLocalDpi xmlns:a14="http://schemas.microsoft.com/office/drawing/2010/main" val="0"/>
+                        </a:ext>
+                      </a:extLst>
+                    </a:blip>
+                    <a:stretch>
+                      <a:fillRect/>
+                    </a:stretch>
+                  </pic:blipFill>
+                  <pic:spPr>
+                    <a:xfrm>
+                      <a:off x="0" y="0"/>
+                      <a:ext cx="3228975" cy="1461461"/>
+                    </a:xfrm>
+                    <a:prstGeom prst="rect">
+                      <a:avLst/>
+                    </a:prstGeom>
+                  </pic:spPr>
+                </pic:pic>
+              </a:graphicData>
+            </a:graphic>
+          </wp:anchor>
+        </w:drawing>
+      </w:r>
+      <w:r>
+        <w:t>Zu den weiteren Features gehört z.B. das Dependency Management oder die Optimierung des Build Prozesses (Parallel) sowie Anpassungen beim Testing oder beim Processing.</w:t>
+      </w:r>
+    </w:p>
+    <w:p>
+      <w:r>
+        <w:br w:type="page"/>
+      </w:r>
+    </w:p>
+    <w:p>
+      <w:pPr>
+        <w:pStyle w:val="berschrift2"/>
+      </w:pPr>
+      <w:r>
+        <w:lastRenderedPageBreak/>
+        <w:t>The Beginning</w:t>
+      </w:r>
+    </w:p>
+    <w:p>
+      <w:pPr>
+        <w:pStyle w:val="berschrift3"/>
+      </w:pPr>
+      <w:r>
+        <w:t>Der Beginn der Build Automatisierung</w:t>
+      </w:r>
+      <w:r>
+        <w:t xml:space="preserve"> – GNU Make</w:t>
+      </w:r>
+      <w:r>
+        <w:t xml:space="preserve"> (Imperativ)</w:t>
+      </w:r>
+    </w:p>
+    <w:p>
+      <w:r>
+        <w:t>Der Beginn war Make für die Sprache C auf UNIX. Die erste Version wurde in 1976 von den Bell Labs entwickelt. Es lässt sich wie ein «flexibles» Build Skript vorstellen. Make hat das DAG Konzept mit Targets und Abhängigkeiten eingeführt.</w:t>
+      </w:r>
+    </w:p>
+    <w:p>
+      <w:r>
+        <w:t>Der Stil ist imperativ (Shell-Scirpts). Die ganze Sache ist leider Plattform abhängig und hat kein automatischen Dependency Management. Gearbeitet wird mit Targets / Dependencies und Variables. Die Auflistung muss in der richtigen Reihenfolge erfolgen.</w:t>
+      </w:r>
+    </w:p>
+    <w:p>
+      <w:r>
+        <w:t>Der Build Author definiert explizit das DAG. Die Targets sind mit einer Skriptsprache implementiert und meistens basiert es auf einem externen Dependency Manager.</w:t>
+      </w:r>
+    </w:p>
+    <w:p>
+      <w:pPr>
+        <w:rPr>
+          <w:b/>
+        </w:rPr>
+      </w:pPr>
+      <w:r>
+        <w:rPr>
+          <w:b/>
+        </w:rPr>
+        <w:t>Beispiel</w:t>
+      </w:r>
+    </w:p>
+    <w:p>
+      <w:r>
+        <w:rPr>
+          <w:noProof/>
+          <w:lang w:eastAsia="de-CH"/>
+        </w:rPr>
+        <w:drawing>
+          <wp:anchor distT="0" distB="0" distL="114300" distR="114300" simplePos="0" relativeHeight="251668480" behindDoc="0" locked="0" layoutInCell="1" allowOverlap="1" wp14:anchorId="6ADD90FF" wp14:editId="761DFE30">
+            <wp:simplePos x="0" y="0"/>
+            <wp:positionH relativeFrom="column">
+              <wp:posOffset>0</wp:posOffset>
+            </wp:positionH>
+            <wp:positionV relativeFrom="paragraph">
+              <wp:posOffset>88265</wp:posOffset>
+            </wp:positionV>
+            <wp:extent cx="2838450" cy="904875"/>
+            <wp:effectExtent l="0" t="0" r="0" b="9525"/>
+            <wp:wrapSquare wrapText="bothSides"/>
+            <wp:docPr id="17" name="Grafik 17"/>
+            <wp:cNvGraphicFramePr>
+              <a:graphicFrameLocks xmlns:a="http://schemas.openxmlformats.org/drawingml/2006/main" noChangeAspect="1"/>
+            </wp:cNvGraphicFramePr>
+            <a:graphic xmlns:a="http://schemas.openxmlformats.org/drawingml/2006/main">
+              <a:graphicData uri="http://schemas.openxmlformats.org/drawingml/2006/picture">
+                <pic:pic xmlns:pic="http://schemas.openxmlformats.org/drawingml/2006/picture">
+                  <pic:nvPicPr>
+                    <pic:cNvPr id="1" name=""/>
+                    <pic:cNvPicPr/>
+                  </pic:nvPicPr>
+                  <pic:blipFill>
+                    <a:blip r:embed="rId23">
+                      <a:extLst>
+                        <a:ext uri="{28A0092B-C50C-407E-A947-70E740481C1C}">
+                          <a14:useLocalDpi xmlns:a14="http://schemas.microsoft.com/office/drawing/2010/main" val="0"/>
+                        </a:ext>
+                      </a:extLst>
+                    </a:blip>
+                    <a:stretch>
+                      <a:fillRect/>
+                    </a:stretch>
+                  </pic:blipFill>
+                  <pic:spPr>
+                    <a:xfrm>
+                      <a:off x="0" y="0"/>
+                      <a:ext cx="2838450" cy="904875"/>
+                    </a:xfrm>
+                    <a:prstGeom prst="rect">
+                      <a:avLst/>
+                    </a:prstGeom>
+                  </pic:spPr>
+                </pic:pic>
+              </a:graphicData>
+            </a:graphic>
+            <wp14:sizeRelH relativeFrom="page">
+              <wp14:pctWidth>0</wp14:pctWidth>
+            </wp14:sizeRelH>
+            <wp14:sizeRelV relativeFrom="page">
+              <wp14:pctHeight>0</wp14:pctHeight>
+            </wp14:sizeRelV>
+          </wp:anchor>
+        </w:drawing>
+      </w:r>
+      <w:r>
+        <w:rPr>
+          <w:noProof/>
+          <w:lang w:eastAsia="de-CH"/>
+        </w:rPr>
+        <w:drawing>
+          <wp:inline distT="0" distB="0" distL="0" distR="0" wp14:anchorId="357526DB" wp14:editId="0043AF60">
+            <wp:extent cx="2295525" cy="2201253"/>
+            <wp:effectExtent l="0" t="0" r="0" b="8890"/>
+            <wp:docPr id="18" name="Grafik 18"/>
+            <wp:cNvGraphicFramePr>
+              <a:graphicFrameLocks xmlns:a="http://schemas.openxmlformats.org/drawingml/2006/main" noChangeAspect="1"/>
+            </wp:cNvGraphicFramePr>
+            <a:graphic xmlns:a="http://schemas.openxmlformats.org/drawingml/2006/main">
+              <a:graphicData uri="http://schemas.openxmlformats.org/drawingml/2006/picture">
+                <pic:pic xmlns:pic="http://schemas.openxmlformats.org/drawingml/2006/picture">
+                  <pic:nvPicPr>
+                    <pic:cNvPr id="1" name=""/>
+                    <pic:cNvPicPr/>
+                  </pic:nvPicPr>
+                  <pic:blipFill>
+                    <a:blip r:embed="rId24"/>
+                    <a:stretch>
+                      <a:fillRect/>
+                    </a:stretch>
+                  </pic:blipFill>
+                  <pic:spPr>
+                    <a:xfrm>
+                      <a:off x="0" y="0"/>
+                      <a:ext cx="2303452" cy="2208854"/>
+                    </a:xfrm>
+                    <a:prstGeom prst="rect">
+                      <a:avLst/>
+                    </a:prstGeom>
+                  </pic:spPr>
+                </pic:pic>
+              </a:graphicData>
+            </a:graphic>
+          </wp:inline>
+        </w:drawing>
+      </w:r>
+    </w:p>
+    <w:p>
+      <w:r>
+        <w:t>Neben Make für C gibt es auch Jake (Javascript), nmake(.NET) oder Psake für Powershell. Um 2000 wurde dann Ant eingeführt, welches auf XML basiert. 2003 entstand Rake, in welchem die Targets mit Ruby definiert werden.</w:t>
+      </w:r>
+    </w:p>
+    <w:p>
+      <w:pPr>
+        <w:pStyle w:val="berschrift3"/>
+      </w:pPr>
+      <w:r>
+        <w:t>Apache Ant</w:t>
+      </w:r>
+      <w:r>
+        <w:t xml:space="preserve"> (Imperativ)</w:t>
+      </w:r>
+    </w:p>
+    <w:p>
+      <w:r>
+        <w:rPr>
+          <w:noProof/>
+          <w:lang w:eastAsia="de-CH"/>
+        </w:rPr>
+        <w:drawing>
+          <wp:anchor distT="0" distB="0" distL="114300" distR="114300" simplePos="0" relativeHeight="251669504" behindDoc="0" locked="0" layoutInCell="1" allowOverlap="1" wp14:anchorId="74DC93BF" wp14:editId="6BD51492">
+            <wp:simplePos x="0" y="0"/>
+            <wp:positionH relativeFrom="column">
+              <wp:posOffset>0</wp:posOffset>
+            </wp:positionH>
+            <wp:positionV relativeFrom="paragraph">
+              <wp:posOffset>-1270</wp:posOffset>
+            </wp:positionV>
+            <wp:extent cx="3000375" cy="2179016"/>
+            <wp:effectExtent l="0" t="0" r="0" b="0"/>
+            <wp:wrapSquare wrapText="bothSides"/>
+            <wp:docPr id="19" name="Grafik 19"/>
+            <wp:cNvGraphicFramePr>
+              <a:graphicFrameLocks xmlns:a="http://schemas.openxmlformats.org/drawingml/2006/main" noChangeAspect="1"/>
+            </wp:cNvGraphicFramePr>
+            <a:graphic xmlns:a="http://schemas.openxmlformats.org/drawingml/2006/main">
+              <a:graphicData uri="http://schemas.openxmlformats.org/drawingml/2006/picture">
+                <pic:pic xmlns:pic="http://schemas.openxmlformats.org/drawingml/2006/picture">
+                  <pic:nvPicPr>
+                    <pic:cNvPr id="1" name=""/>
+                    <pic:cNvPicPr/>
+                  </pic:nvPicPr>
+                  <pic:blipFill>
+                    <a:blip r:embed="rId25">
+                      <a:extLst>
+                        <a:ext uri="{28A0092B-C50C-407E-A947-70E740481C1C}">
+                          <a14:useLocalDpi xmlns:a14="http://schemas.microsoft.com/office/drawing/2010/main" val="0"/>
+                        </a:ext>
+                      </a:extLst>
+                    </a:blip>
+                    <a:stretch>
+                      <a:fillRect/>
+                    </a:stretch>
+                  </pic:blipFill>
+                  <pic:spPr>
+                    <a:xfrm>
+                      <a:off x="0" y="0"/>
+                      <a:ext cx="3000375" cy="2179016"/>
+                    </a:xfrm>
+                    <a:prstGeom prst="rect">
+                      <a:avLst/>
+                    </a:prstGeom>
+                  </pic:spPr>
+                </pic:pic>
+              </a:graphicData>
+            </a:graphic>
+            <wp14:sizeRelH relativeFrom="page">
+              <wp14:pctWidth>0</wp14:pctWidth>
+            </wp14:sizeRelH>
+            <wp14:sizeRelV relativeFrom="page">
+              <wp14:pctHeight>0</wp14:pctHeight>
+            </wp14:sizeRelV>
+          </wp:anchor>
+        </w:drawing>
+      </w:r>
+      <w:r>
+        <w:t>Es ist ein XML-basiertes Skripting mit bereits integrierten Taks wie mkdir oder jar oder condition. Der Fokus liegt auf der Portability. Eigene Tasks können in Java geschrieben werden.</w:t>
+      </w:r>
+    </w:p>
+    <w:p>
+      <w:r>
+        <w:rPr>
+          <w:b/>
+        </w:rPr>
+        <w:t>Vorteile</w:t>
+      </w:r>
+      <w:r>
+        <w:br/>
+        <w:t>Es umfangreich und flexibel.</w:t>
+      </w:r>
+    </w:p>
+    <w:p>
+      <w:r>
+        <w:rPr>
+          <w:b/>
+        </w:rPr>
+        <w:t>Nachteile</w:t>
+      </w:r>
+      <w:r>
+        <w:br/>
+        <w:t>Die Build Definitionen tendieren dazu sehr komplex zu werden. Zudem ist es schwierig die Build Logik wieder zu benutzen. Meist wird Copy Paste angewendet.</w:t>
+      </w:r>
+    </w:p>
+    <w:p>
+      <w:pPr>
+        <w:pStyle w:val="berschrift3"/>
+        <w:rPr>
+          <w:lang w:val="en-GB"/>
+        </w:rPr>
+      </w:pPr>
+      <w:r>
+        <w:rPr>
+          <w:lang w:val="en-GB"/>
+        </w:rPr>
+        <w:t>Deklarative Builds mit Apache Maven</w:t>
+      </w:r>
+    </w:p>
+    <w:p>
+      <w:r>
+        <w:t xml:space="preserve">Der erste Prototyp erschien im 2001, 2004 wurde Maven 1.0 lanciert. </w:t>
+      </w:r>
+      <w:r>
+        <w:t>Damit soll aufgehört werden das Rad neu zu erfinden. Es ist entworfen für Konsistenz über mehrere Projekte. Zudem beinhaltet es ein automatisches Dependency Management.</w:t>
+      </w:r>
+    </w:p>
+    <w:p>
+      <w:r>
+        <w:lastRenderedPageBreak/>
+        <w:t>Beispiel</w:t>
+      </w:r>
+      <w:r>
+        <w:br/>
+      </w:r>
+      <w:r>
+        <w:rPr>
+          <w:noProof/>
+          <w:lang w:eastAsia="de-CH"/>
+        </w:rPr>
+        <w:drawing>
+          <wp:anchor distT="0" distB="0" distL="114300" distR="114300" simplePos="0" relativeHeight="251670528" behindDoc="0" locked="0" layoutInCell="1" allowOverlap="1" wp14:anchorId="139A3464" wp14:editId="1C4E6D9C">
+            <wp:simplePos x="0" y="0"/>
+            <wp:positionH relativeFrom="column">
+              <wp:posOffset>0</wp:posOffset>
+            </wp:positionH>
+            <wp:positionV relativeFrom="paragraph">
+              <wp:posOffset>206375</wp:posOffset>
+            </wp:positionV>
+            <wp:extent cx="2495550" cy="2585720"/>
+            <wp:effectExtent l="0" t="0" r="0" b="5080"/>
+            <wp:wrapSquare wrapText="bothSides"/>
+            <wp:docPr id="20" name="Grafik 20"/>
+            <wp:cNvGraphicFramePr>
+              <a:graphicFrameLocks xmlns:a="http://schemas.openxmlformats.org/drawingml/2006/main" noChangeAspect="1"/>
+            </wp:cNvGraphicFramePr>
+            <a:graphic xmlns:a="http://schemas.openxmlformats.org/drawingml/2006/main">
+              <a:graphicData uri="http://schemas.openxmlformats.org/drawingml/2006/picture">
+                <pic:pic xmlns:pic="http://schemas.openxmlformats.org/drawingml/2006/picture">
+                  <pic:nvPicPr>
+                    <pic:cNvPr id="1" name=""/>
+                    <pic:cNvPicPr/>
+                  </pic:nvPicPr>
+                  <pic:blipFill>
+                    <a:blip r:embed="rId26">
+                      <a:extLst>
+                        <a:ext uri="{28A0092B-C50C-407E-A947-70E740481C1C}">
+                          <a14:useLocalDpi xmlns:a14="http://schemas.microsoft.com/office/drawing/2010/main" val="0"/>
+                        </a:ext>
+                      </a:extLst>
+                    </a:blip>
+                    <a:stretch>
+                      <a:fillRect/>
+                    </a:stretch>
+                  </pic:blipFill>
+                  <pic:spPr>
+                    <a:xfrm>
+                      <a:off x="0" y="0"/>
+                      <a:ext cx="2495550" cy="2585720"/>
+                    </a:xfrm>
+                    <a:prstGeom prst="rect">
+                      <a:avLst/>
+                    </a:prstGeom>
+                  </pic:spPr>
+                </pic:pic>
+              </a:graphicData>
+            </a:graphic>
+            <wp14:sizeRelH relativeFrom="page">
+              <wp14:pctWidth>0</wp14:pctWidth>
+            </wp14:sizeRelH>
+            <wp14:sizeRelV relativeFrom="page">
+              <wp14:pctHeight>0</wp14:pctHeight>
+            </wp14:sizeRelV>
+          </wp:anchor>
+        </w:drawing>
+      </w:r>
+      <w:r>
+        <w:t>Es ist deklarativ und im XML gehalten. Die Konvention steht über der Konfiguration (Default Build, nur Abweichungen angeben). Die DAG’s sind die vordefinierten Lifecylces. Zudem setzt Maven eine gewisse Projektstruktur voraus.</w:t>
+      </w:r>
+    </w:p>
+    <w:p>
+      <w:r>
+        <w:rPr>
+          <w:noProof/>
+          <w:lang w:eastAsia="de-CH"/>
+        </w:rPr>
+        <w:drawing>
+          <wp:inline distT="0" distB="0" distL="0" distR="0" wp14:anchorId="24DF30B9" wp14:editId="2F0CEB77">
+            <wp:extent cx="2228850" cy="744662"/>
+            <wp:effectExtent l="0" t="0" r="0" b="0"/>
+            <wp:docPr id="21" name="Grafik 21"/>
+            <wp:cNvGraphicFramePr>
+              <a:graphicFrameLocks xmlns:a="http://schemas.openxmlformats.org/drawingml/2006/main" noChangeAspect="1"/>
+            </wp:cNvGraphicFramePr>
+            <a:graphic xmlns:a="http://schemas.openxmlformats.org/drawingml/2006/main">
+              <a:graphicData uri="http://schemas.openxmlformats.org/drawingml/2006/picture">
+                <pic:pic xmlns:pic="http://schemas.openxmlformats.org/drawingml/2006/picture">
+                  <pic:nvPicPr>
+                    <pic:cNvPr id="1" name=""/>
+                    <pic:cNvPicPr/>
+                  </pic:nvPicPr>
+                  <pic:blipFill>
+                    <a:blip r:embed="rId27"/>
+                    <a:stretch>
+                      <a:fillRect/>
+                    </a:stretch>
+                  </pic:blipFill>
+                  <pic:spPr>
+                    <a:xfrm>
+                      <a:off x="0" y="0"/>
+                      <a:ext cx="2243360" cy="749510"/>
+                    </a:xfrm>
+                    <a:prstGeom prst="rect">
+                      <a:avLst/>
+                    </a:prstGeom>
+                  </pic:spPr>
+                </pic:pic>
+              </a:graphicData>
+            </a:graphic>
+          </wp:inline>
+        </w:drawing>
+      </w:r>
+    </w:p>
+    <w:p>
+      <w:r>
+        <w:rPr>
+          <w:noProof/>
+          <w:lang w:eastAsia="de-CH"/>
+        </w:rPr>
+        <w:drawing>
+          <wp:inline distT="0" distB="0" distL="0" distR="0" wp14:anchorId="6F42AA8A" wp14:editId="47512C0A">
+            <wp:extent cx="2324100" cy="1276855"/>
+            <wp:effectExtent l="0" t="0" r="0" b="0"/>
+            <wp:docPr id="22" name="Grafik 22"/>
+            <wp:cNvGraphicFramePr>
+              <a:graphicFrameLocks xmlns:a="http://schemas.openxmlformats.org/drawingml/2006/main" noChangeAspect="1"/>
+            </wp:cNvGraphicFramePr>
+            <a:graphic xmlns:a="http://schemas.openxmlformats.org/drawingml/2006/main">
+              <a:graphicData uri="http://schemas.openxmlformats.org/drawingml/2006/picture">
+                <pic:pic xmlns:pic="http://schemas.openxmlformats.org/drawingml/2006/picture">
+                  <pic:nvPicPr>
+                    <pic:cNvPr id="1" name=""/>
+                    <pic:cNvPicPr/>
+                  </pic:nvPicPr>
+                  <pic:blipFill>
+                    <a:blip r:embed="rId28"/>
+                    <a:stretch>
+                      <a:fillRect/>
+                    </a:stretch>
+                  </pic:blipFill>
+                  <pic:spPr>
+                    <a:xfrm>
+                      <a:off x="0" y="0"/>
+                      <a:ext cx="2338427" cy="1284726"/>
+                    </a:xfrm>
+                    <a:prstGeom prst="rect">
+                      <a:avLst/>
+                    </a:prstGeom>
+                  </pic:spPr>
+                </pic:pic>
+              </a:graphicData>
+            </a:graphic>
+          </wp:inline>
+        </w:drawing>
+      </w:r>
+    </w:p>
+    <w:p>
+      <w:r>
+        <w:t>Im Gegensatz zu anderen Tools gibt der Build Author an, wie das Build Resulat sein sollte. Erweiterungen und Anpassungen findet über Plugins statt.</w:t>
+      </w:r>
+    </w:p>
+    <w:p>
+      <w:r>
+        <w:rPr>
+          <w:b/>
+        </w:rPr>
+        <w:t>Vorteile</w:t>
+      </w:r>
+      <w:r>
+        <w:br/>
+        <w:t>Kleinere Build-Dateien, Wiederverwendbare Build Logik (Plugins), Automatisches Dependency Management</w:t>
+      </w:r>
+    </w:p>
+    <w:p>
+      <w:r>
+        <w:rPr>
+          <w:b/>
+        </w:rPr>
+        <w:t>Nachteile</w:t>
+      </w:r>
+      <w:r>
+        <w:br/>
+        <w:t>Weniger generell und flexibel als «Imperative»</w:t>
+      </w:r>
+      <w:r>
+        <w:t xml:space="preserve"> Tools, macht mir Vorschriften wie meine Projektstruktur sein sollte.</w:t>
+      </w:r>
+    </w:p>
+    <w:p>
+      <w:pPr>
+        <w:pStyle w:val="berschrift3"/>
+      </w:pPr>
+      <w:r>
+        <w:t>Post-Maven Tools</w:t>
+      </w:r>
+    </w:p>
+    <w:p>
+      <w:r>
+        <w:t>Deklarative Tools sind ein guter Ansatz, aber sind teilweise zur restrektiv. Die aktuellsten Tools probieren das Beste aus den beiden Welten zu verwenden. Zudem haben jene auch Fortschritte in Performance und User Experience gemacht.</w:t>
+      </w:r>
+    </w:p>
+    <w:p>
+      <w:r>
+        <w:t>2008</w:t>
+      </w:r>
+      <w:r>
+        <w:tab/>
+        <w:t>Apache Buildr</w:t>
+      </w:r>
+      <w:r>
+        <w:br/>
+        <w:t>2008</w:t>
+      </w:r>
+      <w:r>
+        <w:tab/>
+        <w:t>SBT</w:t>
+      </w:r>
+      <w:r>
+        <w:br/>
+        <w:t>2009</w:t>
+      </w:r>
+      <w:r>
+        <w:tab/>
+        <w:t>Gradle</w:t>
+      </w:r>
+    </w:p>
+    <w:p>
+      <w:r>
+        <w:t>All diese Tools sind mit dem Dependency Management von Maven kompatibel.</w:t>
+      </w:r>
+    </w:p>
+    <w:p>
+      <w:pPr>
+        <w:pStyle w:val="berschrift2"/>
+      </w:pPr>
+      <w:r>
+        <w:t>The Future</w:t>
+      </w:r>
+    </w:p>
+    <w:p>
+      <w:r>
+        <w:t>In der Zukunft wird immer mehr Automatisierung gebraucht. Es lohnt sich also die Zeit zu investieren, ein Build Tool zu erlernen. Beginner sollten sich am besten mit Maven befassen. Die automatisierten Build sollten ab Tag 1 eingesetzt werden.</w:t>
+      </w:r>
+    </w:p>
+    <w:p>
+      <w:pPr>
+        <w:pStyle w:val="berschrift3"/>
+      </w:pPr>
+      <w:r>
+        <w:t>Zusammenfassung der Vorteile</w:t>
+      </w:r>
+    </w:p>
+    <w:p>
+      <w:pPr>
+        <w:pStyle w:val="Listenabsatz"/>
+        <w:numPr>
+          <w:ilvl w:val="0"/>
+          <w:numId w:val="2"/>
+        </w:numPr>
+      </w:pPr>
+      <w:r>
+        <w:t>Reduktion der repetitiven Tasks</w:t>
+      </w:r>
+    </w:p>
+    <w:p>
+      <w:pPr>
+        <w:pStyle w:val="Listenabsatz"/>
+        <w:numPr>
+          <w:ilvl w:val="0"/>
+          <w:numId w:val="2"/>
+        </w:numPr>
+      </w:pPr>
+      <w:r>
+        <w:t>Unabhängigkeit von der DIE</w:t>
+      </w:r>
+    </w:p>
+    <w:p>
+      <w:pPr>
+        <w:pStyle w:val="Listenabsatz"/>
+        <w:numPr>
+          <w:ilvl w:val="0"/>
+          <w:numId w:val="2"/>
+        </w:numPr>
+      </w:pPr>
+      <w:r>
+        <w:t>Reproduzierbare Resulate</w:t>
+      </w:r>
+    </w:p>
+    <w:p>
+      <w:pPr>
+        <w:pStyle w:val="Listenabsatz"/>
+        <w:numPr>
+          <w:ilvl w:val="0"/>
+          <w:numId w:val="2"/>
+        </w:numPr>
+      </w:pPr>
+      <w:r>
+        <w:t>Zeit sparen</w:t>
+      </w:r>
+    </w:p>
+    <w:p>
+      <w:pPr>
+        <w:pStyle w:val="Listenabsatz"/>
+        <w:numPr>
+          <w:ilvl w:val="0"/>
+          <w:numId w:val="2"/>
+        </w:numPr>
+      </w:pPr>
+      <w:r>
+        <w:t>Basis für Continuous Integration (nächstes Kaptiel)</w:t>
+      </w:r>
+    </w:p>
+    <w:p>
+      <w:pPr>
+        <w:pStyle w:val="berschrift3"/>
+      </w:pPr>
+      <w:r>
+        <w:lastRenderedPageBreak/>
+        <w:t>Continuous Integration</w:t>
+      </w:r>
+    </w:p>
+    <w:p>
+      <w:pPr>
+        <w:rPr>
+          <w:lang w:val="en-GB"/>
+        </w:rPr>
+      </w:pPr>
+      <w:r>
+        <w:rPr>
+          <w:lang w:val="en-GB"/>
+        </w:rPr>
+        <w:t xml:space="preserve">«Team-members integrate their work frequently. </w:t>
+      </w:r>
+      <w:r>
+        <w:rPr>
+          <w:lang w:val="en-GB"/>
+        </w:rPr>
+        <w:t>Usually, each person integrates at least daily, leading to multiple integrations per day.”</w:t>
+      </w:r>
+    </w:p>
+    <w:p>
+      <w:pPr>
+        <w:pStyle w:val="berschrift4"/>
+      </w:pPr>
+      <w:r>
+        <w:t>Ziele</w:t>
+      </w:r>
+    </w:p>
+    <w:p>
+      <w:r>
+        <w:t>Wir möchten zur jeder Zeit ein lauffähiges Produkt haben. Feedback möchten wir sicher im Falle von Fehlern (Automatisierte Tests, Analysis Tools).</w:t>
+      </w:r>
+    </w:p>
+    <w:p>
+      <w:pPr>
+        <w:pStyle w:val="berschrift4"/>
+      </w:pPr>
+      <w:r>
+        <w:t>10 CI Praktiken</w:t>
+      </w:r>
+    </w:p>
+    <w:p>
+      <w:r>
+        <w:rPr>
+          <w:b/>
+          <w:lang w:val="en-GB"/>
+        </w:rPr>
+        <w:t xml:space="preserve">1. </w:t>
+      </w:r>
+      <w:r>
+        <w:rPr>
+          <w:b/>
+          <w:lang w:val="en-GB"/>
+        </w:rPr>
+        <w:tab/>
+      </w:r>
+      <w:r>
+        <w:rPr>
+          <w:b/>
+        </w:rPr>
+        <w:t>Maintain a single source repository</w:t>
+      </w:r>
+      <w:r>
+        <w:rPr>
+          <w:b/>
+        </w:rPr>
+        <w:br/>
+      </w:r>
+      <w:r>
+        <w:t>Nutzen Sie ein Source Code Management System, so Weiss j</w:t>
+      </w:r>
+      <w:r>
+        <w:t>eder wo der Code abgelegt wird. Gearbeitet werden soll nicht auf dem Master-Branch.</w:t>
+      </w:r>
+    </w:p>
+    <w:p>
+      <w:r>
+        <w:rPr>
+          <w:b/>
+        </w:rPr>
+        <w:t xml:space="preserve">2. </w:t>
+      </w:r>
+      <w:r>
+        <w:rPr>
+          <w:b/>
+        </w:rPr>
+        <w:tab/>
+        <w:t>Automatisierte Build</w:t>
+      </w:r>
+    </w:p>
+    <w:p>
+      <w:r>
+        <w:rPr>
+          <w:b/>
+        </w:rPr>
+        <w:t xml:space="preserve">3. </w:t>
+      </w:r>
+      <w:r>
+        <w:rPr>
+          <w:b/>
+        </w:rPr>
+        <w:tab/>
+        <w:t>Machen Sie Build selbst-testbar</w:t>
+      </w:r>
+      <w:r>
+        <w:br/>
+      </w:r>
+      <w:r>
+        <w:t>Erstellen und pflegen Sie eine automatisierte Test Suite.</w:t>
+      </w:r>
+    </w:p>
+    <w:p>
+      <w:r>
+        <w:rPr>
+          <w:b/>
+        </w:rPr>
+        <w:t>4.</w:t>
+      </w:r>
+      <w:r>
+        <w:rPr>
+          <w:b/>
+        </w:rPr>
+        <w:tab/>
+      </w:r>
+      <w:r>
+        <w:rPr>
+          <w:b/>
+        </w:rPr>
+        <w:t>Jedermann commitet tä</w:t>
+      </w:r>
+      <w:r>
+        <w:rPr>
+          <w:b/>
+        </w:rPr>
+        <w:t>glich auf die Mainline</w:t>
+      </w:r>
+      <w:r>
+        <w:br/>
+        <w:t>Sonst kann ich keine tägliche Builds machen. Zudem reduziert es den Merging Aufwand und neue Bugs können schnell gefunden werden.</w:t>
+      </w:r>
+    </w:p>
+    <w:p>
+      <w:r>
+        <w:rPr>
+          <w:b/>
+        </w:rPr>
+        <w:t>5.</w:t>
+      </w:r>
+      <w:r>
+        <w:rPr>
+          <w:b/>
+        </w:rPr>
+        <w:tab/>
+        <w:t>Jed</w:t>
+      </w:r>
+      <w:r>
+        <w:rPr>
+          <w:b/>
+        </w:rPr>
+        <w:t>er Commit auf die Mainline soll</w:t>
+      </w:r>
+      <w:r>
+        <w:rPr>
+          <w:b/>
+        </w:rPr>
+        <w:t xml:space="preserve"> gebuildet werden</w:t>
+      </w:r>
+      <w:r>
+        <w:rPr>
+          <w:b/>
+        </w:rPr>
+        <w:br/>
+      </w:r>
+      <w:r>
+        <w:t>Jeder Änderung auf der Mainline sollte als kompletter Build auf dem CI Server ausführbar sein.</w:t>
+      </w:r>
+    </w:p>
+    <w:p>
+      <w:r>
+        <w:rPr>
+          <w:b/>
+        </w:rPr>
+        <w:t>6.</w:t>
+      </w:r>
+      <w:r>
+        <w:rPr>
+          <w:b/>
+        </w:rPr>
+        <w:tab/>
+        <w:t>Der Build sollte schnell gehalten werden</w:t>
+      </w:r>
+      <w:r>
+        <w:rPr>
+          <w:b/>
+        </w:rPr>
+        <w:br/>
+      </w:r>
+      <w:r>
+        <w:t>Um schnelles Feedback zu bekommen. Meist geschieht dies in mehreren Schritten (1. Build, 2. Integrations Tests und 3. Performance Tests).</w:t>
+      </w:r>
+    </w:p>
+    <w:p>
+      <w:r>
+        <w:rPr>
+          <w:b/>
+        </w:rPr>
+        <w:t>7.</w:t>
+      </w:r>
+      <w:r>
+        <w:rPr>
+          <w:b/>
+        </w:rPr>
+        <w:tab/>
+        <w:t>Testen in einem Klone der Produktionsumgebung</w:t>
+      </w:r>
+      <w:r>
+        <w:br/>
+        <w:t>Test und Produktion sollten so ähnlich wie möglich sein, damit das Test-Feedback so genau wie möglich ist. Hier könnte zum Beispiel Docker verwendet werden.</w:t>
+      </w:r>
+    </w:p>
+    <w:p>
+      <w:r>
+        <w:rPr>
+          <w:b/>
+        </w:rPr>
+        <w:t>8.</w:t>
+      </w:r>
+      <w:r>
+        <w:rPr>
+          <w:b/>
+        </w:rPr>
+        <w:tab/>
+        <w:t xml:space="preserve">Machen Sie es einfach den </w:t>
+      </w:r>
+      <w:r>
+        <w:rPr>
+          <w:b/>
+        </w:rPr>
+        <w:t>die letzten Produkte zu erhalten</w:t>
+      </w:r>
+      <w:r>
+        <w:br/>
+        <w:t>Jeder welcher in der Entwicklung des Projekt involviert ist sollte auf die aktuellste Version des Produktes Zugriff haben.</w:t>
+      </w:r>
+    </w:p>
+    <w:p>
+      <w:r>
+        <w:rPr>
+          <w:b/>
+        </w:rPr>
+        <w:t>9.</w:t>
+      </w:r>
+      <w:r>
+        <w:rPr>
+          <w:b/>
+        </w:rPr>
+        <w:tab/>
+        <w:t>Jedermann kann sehen was passiert</w:t>
+      </w:r>
+      <w:r>
+        <w:br/>
+        <w:t>Status des Builds mit Rot und Grün.</w:t>
+      </w:r>
+    </w:p>
+    <w:p>
+      <w:r>
+        <w:rPr>
+          <w:b/>
+        </w:rPr>
+        <w:t>10.</w:t>
+      </w:r>
+      <w:r>
+        <w:rPr>
+          <w:b/>
+        </w:rPr>
+        <w:tab/>
+        <w:t>Automatisches Deployment</w:t>
+      </w:r>
+      <w:r>
+        <w:br/>
+        <w:t>Automatisches Deployment vom Produkt nach den Tests auf eine Testumgebung.</w:t>
+      </w:r>
+    </w:p>
+    <w:p>
+      <w:r>
+        <w:rPr>
+          <w:noProof/>
+          <w:lang w:eastAsia="de-CH"/>
+        </w:rPr>
+        <w:lastRenderedPageBreak/>
+        <w:drawing>
+          <wp:inline distT="0" distB="0" distL="0" distR="0" wp14:anchorId="2AF75ABB" wp14:editId="49BD8B37">
+            <wp:extent cx="6645910" cy="3501390"/>
+            <wp:effectExtent l="0" t="0" r="2540" b="3810"/>
+            <wp:docPr id="23" name="Grafik 23"/>
+            <wp:cNvGraphicFramePr>
+              <a:graphicFrameLocks xmlns:a="http://schemas.openxmlformats.org/drawingml/2006/main" noChangeAspect="1"/>
+            </wp:cNvGraphicFramePr>
+            <a:graphic xmlns:a="http://schemas.openxmlformats.org/drawingml/2006/main">
+              <a:graphicData uri="http://schemas.openxmlformats.org/drawingml/2006/picture">
+                <pic:pic xmlns:pic="http://schemas.openxmlformats.org/drawingml/2006/picture">
+                  <pic:nvPicPr>
+                    <pic:cNvPr id="1" name=""/>
+                    <pic:cNvPicPr/>
+                  </pic:nvPicPr>
+                  <pic:blipFill>
+                    <a:blip r:embed="rId29"/>
+                    <a:stretch>
+                      <a:fillRect/>
+                    </a:stretch>
+                  </pic:blipFill>
+                  <pic:spPr>
+                    <a:xfrm>
+                      <a:off x="0" y="0"/>
+                      <a:ext cx="6645910" cy="3501390"/>
+                    </a:xfrm>
+                    <a:prstGeom prst="rect">
+                      <a:avLst/>
+                    </a:prstGeom>
+                  </pic:spPr>
+                </pic:pic>
+              </a:graphicData>
+            </a:graphic>
+          </wp:inline>
+        </w:drawing>
+      </w:r>
+    </w:p>
+    <w:p>
+      <w:pPr>
+        <w:pStyle w:val="berschrift4"/>
+      </w:pPr>
+      <w:r>
+        <w:t>Beste Entwicklerpraktiken</w:t>
+      </w:r>
+    </w:p>
+    <w:p>
+      <w:pPr>
+        <w:pStyle w:val="Listenabsatz"/>
+        <w:numPr>
+          <w:ilvl w:val="0"/>
+          <w:numId w:val="2"/>
+        </w:numPr>
+      </w:pPr>
+      <w:r>
+        <w:t>Der Code sollte häufig commited werden</w:t>
+      </w:r>
+    </w:p>
+    <w:p>
+      <w:pPr>
+        <w:pStyle w:val="Listenabsatz"/>
+        <w:numPr>
+          <w:ilvl w:val="1"/>
+          <w:numId w:val="2"/>
+        </w:numPr>
+      </w:pPr>
+      <w:r>
+        <w:t>Nur kleine Änderungen machen</w:t>
+      </w:r>
+    </w:p>
+    <w:p>
+      <w:pPr>
+        <w:pStyle w:val="Listenabsatz"/>
+        <w:numPr>
+          <w:ilvl w:val="1"/>
+          <w:numId w:val="2"/>
+        </w:numPr>
+      </w:pPr>
+      <w:r>
+        <w:t>Commiten nach jedem Task</w:t>
+      </w:r>
+    </w:p>
+    <w:p>
+      <w:pPr>
+        <w:pStyle w:val="Listenabsatz"/>
+        <w:numPr>
+          <w:ilvl w:val="0"/>
+          <w:numId w:val="2"/>
+        </w:numPr>
+      </w:pPr>
+      <w:r>
+        <w:t>Commiten Sie keinen fehlerhaften Code</w:t>
+      </w:r>
+    </w:p>
+    <w:p>
+      <w:pPr>
+        <w:pStyle w:val="Listenabsatz"/>
+        <w:numPr>
+          <w:ilvl w:val="0"/>
+          <w:numId w:val="2"/>
+        </w:numPr>
+      </w:pPr>
+      <w:r>
+        <w:t>Kaputte Builds sollten sofort repariert werden</w:t>
+      </w:r>
+    </w:p>
+    <w:p>
+      <w:pPr>
+        <w:pStyle w:val="Listenabsatz"/>
+        <w:numPr>
+          <w:ilvl w:val="0"/>
+          <w:numId w:val="2"/>
+        </w:numPr>
+      </w:pPr>
+      <w:r>
+        <w:t>Schreiben Sie automatisierte Tests</w:t>
+      </w:r>
+    </w:p>
+    <w:p>
+      <w:pPr>
+        <w:pStyle w:val="Listenabsatz"/>
+        <w:numPr>
+          <w:ilvl w:val="0"/>
+          <w:numId w:val="2"/>
+        </w:numPr>
+      </w:pPr>
+      <w:r>
+        <w:t>Lassen Sie Builds lokal laufen (bevor der Code commited wird)</w:t>
+      </w:r>
+    </w:p>
+    <w:p>
+      <w:pPr>
+        <w:pStyle w:val="Listenabsatz"/>
+        <w:numPr>
+          <w:ilvl w:val="0"/>
+          <w:numId w:val="2"/>
+        </w:numPr>
+      </w:pPr>
+      <w:r>
+        <w:t>Setzen Sie ein CI ab Tag 0 auf</w:t>
+      </w:r>
+    </w:p>
+    <w:p>
+      <w:pPr>
+        <w:pStyle w:val="berschrift4"/>
+      </w:pPr>
+      <w:r>
+        <w:t>CI Server</w:t>
+      </w:r>
+    </w:p>
+    <w:p>
+      <w:r>
+        <w:t>Ein CI Server lässt automatisierte Builds und Tests laufen. Über ein Web Interface oder ein Chat System publiziert dieser Resulate. Ein CI Server ist event-gesteuert. Entweder für Intervalle, manuell oder über Änderungen am Code (Commits). Es gibt noch weitere Features wie Quality Analysis oder IDE Integration. Dort sind keine Grenzen gesetzt.</w:t>
+      </w:r>
+    </w:p>
+    <w:p>
+      <w:pPr>
+        <w:rPr>
+          <w:lang w:val="en-GB"/>
+        </w:rPr>
+      </w:pPr>
+      <w:r>
+        <w:rPr>
+          <w:b/>
+          <w:lang w:val="en-GB"/>
+        </w:rPr>
+        <w:t>Beispiele</w:t>
+      </w:r>
+      <w:r>
+        <w:rPr>
+          <w:lang w:val="en-GB"/>
+        </w:rPr>
+        <w:br/>
+        <w:t xml:space="preserve">Open Source (Jenkins, Go, BuildBot, Strider), Commercial (Bamboo, TeamCity) </w:t>
+      </w:r>
+      <w:r>
+        <w:rPr>
+          <w:lang w:val="en-GB"/>
+        </w:rPr>
+        <w:t>und Cloud Based (Travis CI, Drone.io und GitLab CI)</w:t>
+      </w:r>
+    </w:p>
+    <w:p>
+      <w:pPr>
+        <w:rPr>
+          <w:lang w:val="en-GB"/>
+        </w:rPr>
+      </w:pPr>
+      <w:r>
+        <w:rPr>
+          <w:lang w:val="en-GB"/>
+        </w:rPr>
+        <w:br w:type="page"/>
+      </w:r>
+    </w:p>
+    <w:p>
+      <w:pPr>
+        <w:pStyle w:val="berschrift1"/>
+        <w:rPr>
+          <w:lang w:val="en-GB"/>
+        </w:rPr>
+      </w:pPr>
+      <w:r>
+        <w:rPr>
+          <w:lang w:val="en-GB"/>
+        </w:rPr>
+        <w:lastRenderedPageBreak/>
+        <w:t>Vorlesung Woche 3</w:t>
       </w:r>
       <w:bookmarkStart w:id="0" w:name="_GoBack"/>
       <w:bookmarkEnd w:id="0"/>
     </w:p>
-    <w:p/>
     <w:sectPr>
-      <w:headerReference w:type="default" r:id="rId21"/>
-      <w:footerReference w:type="default" r:id="rId22"/>
+      <w:headerReference w:type="default" r:id="rId30"/>
+      <w:footerReference w:type="default" r:id="rId31"/>
       <w:pgSz w:w="11906" w:h="16838"/>
       <w:pgMar w:top="720" w:right="720" w:bottom="720" w:left="720" w:header="708" w:footer="708" w:gutter="0"/>
       <w:cols w:space="708"/>
@@ -2745,7 +3797,7 @@
         <w:sz w:val="20"/>
         <w:lang w:val="de-DE"/>
       </w:rPr>
-      <w:t>10</w:t>
+      <w:t>15</w:t>
     </w:r>
     <w:r>
       <w:rPr>
@@ -2800,7 +3852,7 @@
         <w:sz w:val="20"/>
         <w:lang w:val="de-DE"/>
       </w:rPr>
-      <w:t>10</w:t>
+      <w:t>15</w:t>
     </w:r>
     <w:r>
       <w:rPr>
@@ -2845,7 +3897,7 @@
         <w:color w:val="A6A6A6" w:themeColor="background1" w:themeShade="A6"/>
         <w:sz w:val="20"/>
       </w:rPr>
-      <w:t>25. Februar 2017</w:t>
+      <w:t>8. März 2017</w:t>
     </w:r>
     <w:r>
       <w:rPr>
@@ -3578,7 +4630,7 @@
         <w:rFonts w:ascii="Open Sans" w:eastAsiaTheme="minorHAnsi" w:hAnsi="Open Sans" w:cstheme="minorBidi" w:hint="default"/>
       </w:rPr>
     </w:lvl>
-    <w:lvl w:ilvl="1" w:tplc="04070003" w:tentative="1">
+    <w:lvl w:ilvl="1" w:tplc="04070003">
       <w:start w:val="1"/>
       <w:numFmt w:val="bullet"/>
       <w:lvlText w:val="o"/>
@@ -5107,7 +6159,7 @@
 </file>
 
 <file path=customXml/itemProps1.xml><?xml version="1.0" encoding="utf-8"?>
-<ds:datastoreItem xmlns:ds="http://schemas.openxmlformats.org/officeDocument/2006/customXml" ds:itemID="{E94DD139-719A-433B-B942-20E26D3D33FA}">
+<ds:datastoreItem xmlns:ds="http://schemas.openxmlformats.org/officeDocument/2006/customXml" ds:itemID="{43D84C13-1856-4DDD-9655-007031839614}">
   <ds:schemaRefs>
     <ds:schemaRef ds:uri="http://schemas.openxmlformats.org/officeDocument/2006/bibliography"/>
   </ds:schemaRefs>

</xml_diff>